<commit_message>
Schedule and Milestone Update - Tasks - Nicole
</commit_message>
<xml_diff>
--- a/CSE110Schedule.docx
+++ b/CSE110Schedule.docx
@@ -141,8 +141,6 @@
       <w:r>
         <w:t>New usernames/Sign up</w:t>
       </w:r>
-      <w:bookmarkStart w:id="0" w:name="_GoBack"/>
-      <w:bookmarkEnd w:id="0"/>
     </w:p>
     <w:p>
       <w:pPr>
@@ -295,7 +293,10 @@
         </w:numPr>
       </w:pPr>
       <w:r>
-        <w:t>Main page</w:t>
+        <w:t>Home</w:t>
+      </w:r>
+      <w:r>
+        <w:t xml:space="preserve"> page</w:t>
       </w:r>
     </w:p>
     <w:p>
@@ -326,12 +327,39 @@
       <w:pPr>
         <w:pStyle w:val="ListNumber"/>
         <w:numPr>
-          <w:ilvl w:val="2"/>
+          <w:ilvl w:val="3"/>
           <w:numId w:val="15"/>
         </w:numPr>
       </w:pPr>
       <w:r>
         <w:lastRenderedPageBreak/>
+        <w:t>Settings, Cart, Sell, Home</w:t>
+      </w:r>
+      <w:r>
+        <w:t>, Chat</w:t>
+      </w:r>
+    </w:p>
+    <w:p>
+      <w:pPr>
+        <w:pStyle w:val="ListNumber"/>
+        <w:numPr>
+          <w:ilvl w:val="2"/>
+          <w:numId w:val="15"/>
+        </w:numPr>
+      </w:pPr>
+      <w:r>
+        <w:t>Profile</w:t>
+      </w:r>
+    </w:p>
+    <w:p>
+      <w:pPr>
+        <w:pStyle w:val="ListNumber"/>
+        <w:numPr>
+          <w:ilvl w:val="2"/>
+          <w:numId w:val="15"/>
+        </w:numPr>
+      </w:pPr>
+      <w:r>
         <w:t>Search bar</w:t>
       </w:r>
     </w:p>
@@ -346,6 +374,9 @@
       <w:r>
         <w:t>Categories</w:t>
       </w:r>
+      <w:r>
+        <w:t xml:space="preserve"> pull out menu</w:t>
+      </w:r>
     </w:p>
     <w:p>
       <w:pPr>
@@ -386,7 +417,289 @@
         </w:numPr>
       </w:pPr>
       <w:r>
-        <w:t>From Facebook</w:t>
+        <w:t>From local database</w:t>
+      </w:r>
+    </w:p>
+    <w:p>
+      <w:pPr>
+        <w:pStyle w:val="ListNumber"/>
+        <w:numPr>
+          <w:ilvl w:val="1"/>
+          <w:numId w:val="15"/>
+        </w:numPr>
+      </w:pPr>
+      <w:r>
+        <w:t xml:space="preserve">Category/Home page GUI: </w:t>
+      </w:r>
+      <w:r>
+        <w:rPr>
+          <w:b/>
+        </w:rPr>
+        <w:t>Jenny</w:t>
+      </w:r>
+    </w:p>
+    <w:p>
+      <w:pPr>
+        <w:pStyle w:val="ListNumber"/>
+        <w:numPr>
+          <w:ilvl w:val="1"/>
+          <w:numId w:val="15"/>
+        </w:numPr>
+      </w:pPr>
+      <w:r>
+        <w:t>Sell page</w:t>
+      </w:r>
+    </w:p>
+    <w:p>
+      <w:pPr>
+        <w:pStyle w:val="ListNumber"/>
+        <w:numPr>
+          <w:ilvl w:val="2"/>
+          <w:numId w:val="15"/>
+        </w:numPr>
+      </w:pPr>
+      <w:r>
+        <w:t>Create new posts/items</w:t>
+      </w:r>
+    </w:p>
+    <w:p>
+      <w:pPr>
+        <w:pStyle w:val="ListNumber"/>
+        <w:numPr>
+          <w:ilvl w:val="2"/>
+          <w:numId w:val="15"/>
+        </w:numPr>
+      </w:pPr>
+      <w:r>
+        <w:t>View current selling items</w:t>
+      </w:r>
+    </w:p>
+    <w:p>
+      <w:pPr>
+        <w:pStyle w:val="ListNumber"/>
+        <w:numPr>
+          <w:ilvl w:val="1"/>
+          <w:numId w:val="15"/>
+        </w:numPr>
+      </w:pPr>
+      <w:r>
+        <w:t>Chat page</w:t>
+      </w:r>
+      <w:r>
+        <w:t xml:space="preserve">: </w:t>
+      </w:r>
+      <w:r>
+        <w:rPr>
+          <w:b/>
+        </w:rPr>
+        <w:t>Jessica</w:t>
+      </w:r>
+    </w:p>
+    <w:p>
+      <w:pPr>
+        <w:pStyle w:val="ListNumber"/>
+        <w:numPr>
+          <w:ilvl w:val="2"/>
+          <w:numId w:val="15"/>
+        </w:numPr>
+      </w:pPr>
+      <w:r>
+        <w:t>Send/Receive messages</w:t>
+      </w:r>
+    </w:p>
+    <w:p>
+      <w:pPr>
+        <w:pStyle w:val="ListNumber"/>
+        <w:numPr>
+          <w:ilvl w:val="2"/>
+          <w:numId w:val="15"/>
+        </w:numPr>
+      </w:pPr>
+      <w:r>
+        <w:t>Log messages</w:t>
+      </w:r>
+    </w:p>
+    <w:p>
+      <w:pPr>
+        <w:pStyle w:val="ListNumber"/>
+        <w:numPr>
+          <w:ilvl w:val="2"/>
+          <w:numId w:val="15"/>
+        </w:numPr>
+      </w:pPr>
+      <w:r>
+        <w:t>Seller/Buyer</w:t>
+      </w:r>
+    </w:p>
+    <w:p>
+      <w:pPr>
+        <w:pStyle w:val="ListNumber"/>
+        <w:numPr>
+          <w:ilvl w:val="1"/>
+          <w:numId w:val="15"/>
+        </w:numPr>
+      </w:pPr>
+      <w:r>
+        <w:t>Cart page</w:t>
+      </w:r>
+    </w:p>
+    <w:p>
+      <w:pPr>
+        <w:pStyle w:val="ListNumber"/>
+        <w:numPr>
+          <w:ilvl w:val="2"/>
+          <w:numId w:val="15"/>
+        </w:numPr>
+      </w:pPr>
+      <w:r>
+        <w:t>Saved items</w:t>
+      </w:r>
+    </w:p>
+    <w:p>
+      <w:pPr>
+        <w:pStyle w:val="ListNumber"/>
+        <w:numPr>
+          <w:ilvl w:val="1"/>
+          <w:numId w:val="15"/>
+        </w:numPr>
+      </w:pPr>
+      <w:r>
+        <w:t xml:space="preserve">Settings: </w:t>
+      </w:r>
+      <w:r>
+        <w:rPr>
+          <w:b/>
+        </w:rPr>
+        <w:t>Illia</w:t>
+      </w:r>
+    </w:p>
+    <w:p>
+      <w:pPr>
+        <w:pStyle w:val="ListNumber"/>
+        <w:numPr>
+          <w:ilvl w:val="2"/>
+          <w:numId w:val="15"/>
+        </w:numPr>
+      </w:pPr>
+      <w:r>
+        <w:t>Notifications</w:t>
+      </w:r>
+    </w:p>
+    <w:p>
+      <w:pPr>
+        <w:pStyle w:val="ListNumber"/>
+        <w:numPr>
+          <w:ilvl w:val="3"/>
+          <w:numId w:val="15"/>
+        </w:numPr>
+      </w:pPr>
+      <w:r>
+        <w:t>On/off</w:t>
+      </w:r>
+    </w:p>
+    <w:p>
+      <w:pPr>
+        <w:pStyle w:val="ListNumber"/>
+        <w:numPr>
+          <w:ilvl w:val="3"/>
+          <w:numId w:val="15"/>
+        </w:numPr>
+      </w:pPr>
+      <w:r>
+        <w:t>Notification from app</w:t>
+      </w:r>
+    </w:p>
+    <w:p>
+      <w:pPr>
+        <w:pStyle w:val="ListNumber"/>
+        <w:numPr>
+          <w:ilvl w:val="2"/>
+          <w:numId w:val="15"/>
+        </w:numPr>
+      </w:pPr>
+      <w:r>
+        <w:t>Username change</w:t>
+      </w:r>
+    </w:p>
+    <w:p>
+      <w:pPr>
+        <w:pStyle w:val="ListNumber"/>
+        <w:numPr>
+          <w:ilvl w:val="2"/>
+          <w:numId w:val="15"/>
+        </w:numPr>
+      </w:pPr>
+      <w:r>
+        <w:t>Password change</w:t>
+      </w:r>
+    </w:p>
+    <w:p>
+      <w:pPr>
+        <w:pStyle w:val="ListNumber"/>
+        <w:numPr>
+          <w:ilvl w:val="2"/>
+          <w:numId w:val="15"/>
+        </w:numPr>
+      </w:pPr>
+      <w:r>
+        <w:t>Delete account</w:t>
+      </w:r>
+    </w:p>
+    <w:p>
+      <w:pPr>
+        <w:pStyle w:val="ListNumber"/>
+        <w:numPr>
+          <w:ilvl w:val="1"/>
+          <w:numId w:val="15"/>
+        </w:numPr>
+      </w:pPr>
+      <w:r>
+        <w:t xml:space="preserve">Search Bar: </w:t>
+      </w:r>
+      <w:r>
+        <w:rPr>
+          <w:b/>
+        </w:rPr>
+        <w:t>Aaron</w:t>
+      </w:r>
+    </w:p>
+    <w:p>
+      <w:pPr>
+        <w:pStyle w:val="ListNumber"/>
+        <w:numPr>
+          <w:ilvl w:val="1"/>
+          <w:numId w:val="15"/>
+        </w:numPr>
+      </w:pPr>
+      <w:r>
+        <w:t>User Profile/Login</w:t>
+      </w:r>
+      <w:r>
+        <w:t xml:space="preserve">: </w:t>
+      </w:r>
+      <w:r>
+        <w:rPr>
+          <w:b/>
+        </w:rPr>
+        <w:t>Miguel</w:t>
+      </w:r>
+    </w:p>
+    <w:p>
+      <w:pPr>
+        <w:pStyle w:val="ListNumber"/>
+        <w:numPr>
+          <w:ilvl w:val="1"/>
+          <w:numId w:val="15"/>
+        </w:numPr>
+      </w:pPr>
+      <w:r>
+        <w:t xml:space="preserve">Items Class: </w:t>
+      </w:r>
+      <w:r>
+        <w:rPr>
+          <w:b/>
+        </w:rPr>
+        <w:t>Miguel</w:t>
       </w:r>
     </w:p>
     <w:p>
@@ -472,6 +785,57 @@
         </w:numPr>
       </w:pPr>
       <w:r>
+        <w:t>Category pull out menu</w:t>
+      </w:r>
+    </w:p>
+    <w:p>
+      <w:pPr>
+        <w:pStyle w:val="ListNumber"/>
+        <w:numPr>
+          <w:ilvl w:val="2"/>
+          <w:numId w:val="15"/>
+        </w:numPr>
+      </w:pPr>
+      <w:r>
+        <w:t>Home appliances</w:t>
+      </w:r>
+      <w:r>
+        <w:t>, Fashion, etc.</w:t>
+      </w:r>
+    </w:p>
+    <w:p>
+      <w:pPr>
+        <w:pStyle w:val="ListNumber"/>
+        <w:numPr>
+          <w:ilvl w:val="2"/>
+          <w:numId w:val="15"/>
+        </w:numPr>
+      </w:pPr>
+      <w:r>
+        <w:t>Sort by:</w:t>
+      </w:r>
+    </w:p>
+    <w:p>
+      <w:pPr>
+        <w:pStyle w:val="ListNumber"/>
+        <w:numPr>
+          <w:ilvl w:val="3"/>
+          <w:numId w:val="15"/>
+        </w:numPr>
+      </w:pPr>
+      <w:r>
+        <w:t>Price, Popularity, Most Recent</w:t>
+      </w:r>
+    </w:p>
+    <w:p>
+      <w:pPr>
+        <w:pStyle w:val="ListNumber"/>
+        <w:numPr>
+          <w:ilvl w:val="1"/>
+          <w:numId w:val="15"/>
+        </w:numPr>
+      </w:pPr>
+      <w:r>
         <w:t>All buttons in bottom menu go to new page</w:t>
       </w:r>
     </w:p>
@@ -501,9 +865,6 @@
       <w:r>
         <w:t xml:space="preserve"> Iterate over features</w:t>
       </w:r>
-      <w:r>
-        <w:t xml:space="preserve"> (bottom menu)</w:t>
-      </w:r>
     </w:p>
     <w:p>
       <w:pPr>
@@ -551,6 +912,18 @@
       </w:pPr>
       <w:r>
         <w:t>Chat</w:t>
+      </w:r>
+    </w:p>
+    <w:p>
+      <w:pPr>
+        <w:pStyle w:val="ListNumber"/>
+        <w:numPr>
+          <w:ilvl w:val="1"/>
+          <w:numId w:val="15"/>
+        </w:numPr>
+      </w:pPr>
+      <w:r>
+        <w:t>Profile</w:t>
       </w:r>
     </w:p>
     <w:p>
@@ -590,10 +963,7 @@
         <w:t xml:space="preserve">: </w:t>
       </w:r>
       <w:r>
-        <w:t>Several</w:t>
-      </w:r>
-      <w:r>
-        <w:t xml:space="preserve"> functioning features</w:t>
+        <w:t>Update Baseline</w:t>
       </w:r>
     </w:p>
     <w:p>
@@ -617,19 +987,31 @@
         </w:numPr>
       </w:pPr>
       <w:r>
-        <w:t>Profile update</w:t>
-      </w:r>
-    </w:p>
-    <w:p>
-      <w:pPr>
-        <w:pStyle w:val="ListNumber"/>
-        <w:numPr>
-          <w:ilvl w:val="2"/>
-          <w:numId w:val="15"/>
-        </w:numPr>
-      </w:pPr>
-      <w:r>
-        <w:t>Username/password change</w:t>
+        <w:t>Username/Password change</w:t>
+      </w:r>
+    </w:p>
+    <w:p>
+      <w:pPr>
+        <w:pStyle w:val="ListNumber"/>
+        <w:numPr>
+          <w:ilvl w:val="2"/>
+          <w:numId w:val="15"/>
+        </w:numPr>
+      </w:pPr>
+      <w:r>
+        <w:t>Notifications</w:t>
+      </w:r>
+    </w:p>
+    <w:p>
+      <w:pPr>
+        <w:pStyle w:val="ListNumber"/>
+        <w:numPr>
+          <w:ilvl w:val="2"/>
+          <w:numId w:val="15"/>
+        </w:numPr>
+      </w:pPr>
+      <w:r>
+        <w:t>Delete account</w:t>
       </w:r>
     </w:p>
     <w:p>
@@ -641,6 +1023,56 @@
         </w:numPr>
       </w:pPr>
       <w:r>
+        <w:t>Profile</w:t>
+      </w:r>
+    </w:p>
+    <w:p>
+      <w:pPr>
+        <w:pStyle w:val="ListNumber"/>
+        <w:numPr>
+          <w:ilvl w:val="2"/>
+          <w:numId w:val="15"/>
+        </w:numPr>
+      </w:pPr>
+      <w:r>
+        <w:t>View profile</w:t>
+      </w:r>
+    </w:p>
+    <w:p>
+      <w:pPr>
+        <w:pStyle w:val="ListNumber"/>
+        <w:numPr>
+          <w:ilvl w:val="2"/>
+          <w:numId w:val="15"/>
+        </w:numPr>
+      </w:pPr>
+      <w:r>
+        <w:t>View seller reputation</w:t>
+      </w:r>
+      <w:bookmarkStart w:id="0" w:name="_GoBack"/>
+      <w:bookmarkEnd w:id="0"/>
+    </w:p>
+    <w:p>
+      <w:pPr>
+        <w:pStyle w:val="ListNumber"/>
+        <w:numPr>
+          <w:ilvl w:val="2"/>
+          <w:numId w:val="15"/>
+        </w:numPr>
+      </w:pPr>
+      <w:r>
+        <w:t>Update/edit</w:t>
+      </w:r>
+    </w:p>
+    <w:p>
+      <w:pPr>
+        <w:pStyle w:val="ListNumber"/>
+        <w:numPr>
+          <w:ilvl w:val="1"/>
+          <w:numId w:val="15"/>
+        </w:numPr>
+      </w:pPr>
+      <w:r>
         <w:t>Cart</w:t>
       </w:r>
     </w:p>
@@ -689,7 +1121,6 @@
         </w:numPr>
       </w:pPr>
       <w:r>
-        <w:lastRenderedPageBreak/>
         <w:t>Can look at items you are selling</w:t>
       </w:r>
     </w:p>
@@ -733,6 +1164,18 @@
       <w:pPr>
         <w:pStyle w:val="ListNumber"/>
         <w:numPr>
+          <w:ilvl w:val="2"/>
+          <w:numId w:val="15"/>
+        </w:numPr>
+      </w:pPr>
+      <w:r>
+        <w:t>Load previous messages</w:t>
+      </w:r>
+    </w:p>
+    <w:p>
+      <w:pPr>
+        <w:pStyle w:val="ListNumber"/>
+        <w:numPr>
           <w:ilvl w:val="1"/>
           <w:numId w:val="15"/>
         </w:numPr>
@@ -751,6 +1194,18 @@
       </w:pPr>
       <w:r>
         <w:t>Show newsfeed</w:t>
+      </w:r>
+    </w:p>
+    <w:p>
+      <w:pPr>
+        <w:pStyle w:val="ListNumber"/>
+        <w:numPr>
+          <w:ilvl w:val="2"/>
+          <w:numId w:val="15"/>
+        </w:numPr>
+      </w:pPr>
+      <w:r>
+        <w:t>Sort items by category, price, most recent, most popular</w:t>
       </w:r>
     </w:p>
     <w:p>
@@ -852,7 +1307,7 @@
           <w:rPr>
             <w:noProof/>
           </w:rPr>
-          <w:t>2</w:t>
+          <w:t>3</w:t>
         </w:r>
         <w:r>
           <w:rPr>
@@ -1284,7 +1739,7 @@
         <w:rFonts w:ascii="Wingdings" w:hAnsi="Wingdings" w:hint="default"/>
       </w:rPr>
     </w:lvl>
-    <w:lvl w:ilvl="3" w:tplc="04090001" w:tentative="1">
+    <w:lvl w:ilvl="3" w:tplc="04090001">
       <w:start w:val="1"/>
       <w:numFmt w:val="bullet"/>
       <w:lvlText w:val=""/>

</xml_diff>